<commit_message>
Hardware Portion for Prelab finished
</commit_message>
<xml_diff>
--- a/lab2prelab.docx
+++ b/lab2prelab.docx
@@ -370,8 +370,6 @@
             </w:r>
           </w:p>
         </w:tc>
-        <w:bookmarkStart w:id="0" w:name="_GoBack"/>
-        <w:bookmarkEnd w:id="0"/>
       </w:tr>
     </w:tbl>
     <w:p/>
@@ -412,7 +410,15 @@
         <w:t>.</w:t>
       </w:r>
       <w:r>
-        <w:t xml:space="preserve"> Include colors for the wires in your diagrams.</w:t>
+        <w:t xml:space="preserve"> Include colors for </w:t>
+      </w:r>
+      <w:bookmarkStart w:id="0" w:name="_GoBack"/>
+      <w:r>
+        <w:t xml:space="preserve">the </w:t>
+      </w:r>
+      <w:bookmarkEnd w:id="0"/>
+      <w:r>
+        <w:t>wires in your diagrams.</w:t>
       </w:r>
     </w:p>
     <w:p/>
@@ -420,6 +426,53 @@
       <w:pPr>
         <w:pStyle w:val="Heading1"/>
       </w:pPr>
+      <w:r>
+        <w:rPr>
+          <w:noProof/>
+          <w:lang w:eastAsia="en-US"/>
+        </w:rPr>
+        <w:drawing>
+          <wp:inline distT="0" distB="0" distL="0" distR="0" wp14:anchorId="1B3B8EF0" wp14:editId="56A996A0">
+            <wp:extent cx="5943600" cy="2806700"/>
+            <wp:effectExtent l="0" t="0" r="0" b="0"/>
+            <wp:docPr id="1" name="Picture 1"/>
+            <wp:cNvGraphicFramePr>
+              <a:graphicFrameLocks xmlns:a="http://schemas.openxmlformats.org/drawingml/2006/main" noChangeAspect="1"/>
+            </wp:cNvGraphicFramePr>
+            <a:graphic xmlns:a="http://schemas.openxmlformats.org/drawingml/2006/main">
+              <a:graphicData uri="http://schemas.openxmlformats.org/drawingml/2006/picture">
+                <pic:pic xmlns:pic="http://schemas.openxmlformats.org/drawingml/2006/picture">
+                  <pic:nvPicPr>
+                    <pic:cNvPr id="1" name="Connections_Prelab.JPG"/>
+                    <pic:cNvPicPr/>
+                  </pic:nvPicPr>
+                  <pic:blipFill>
+                    <a:blip r:embed="rId5">
+                      <a:extLst>
+                        <a:ext uri="{28A0092B-C50C-407E-A947-70E740481C1C}">
+                          <a14:useLocalDpi xmlns:a14="http://schemas.microsoft.com/office/drawing/2010/main" val="0"/>
+                        </a:ext>
+                      </a:extLst>
+                    </a:blip>
+                    <a:stretch>
+                      <a:fillRect/>
+                    </a:stretch>
+                  </pic:blipFill>
+                  <pic:spPr>
+                    <a:xfrm>
+                      <a:off x="0" y="0"/>
+                      <a:ext cx="5943600" cy="2806700"/>
+                    </a:xfrm>
+                    <a:prstGeom prst="rect">
+                      <a:avLst/>
+                    </a:prstGeom>
+                  </pic:spPr>
+                </pic:pic>
+              </a:graphicData>
+            </a:graphic>
+          </wp:inline>
+        </w:drawing>
+      </w:r>
       <w:r>
         <w:br w:type="page"/>
       </w:r>
@@ -2533,6 +2586,7 @@
     <w:rsidRoot w:val="003A6D03"/>
     <w:rsid w:val="003A6D03"/>
     <w:rsid w:val="00611B84"/>
+    <w:rsid w:val="009C304B"/>
     <w:rsid w:val="00DC5A77"/>
     <w:rsid w:val="00F0039B"/>
   </w:rsids>

</xml_diff>

<commit_message>
software part of prelab complete
</commit_message>
<xml_diff>
--- a/lab2prelab.docx
+++ b/lab2prelab.docx
@@ -112,15 +112,7 @@
         <w:sdtEndPr/>
         <w:sdtContent>
           <w:r>
-            <w:t xml:space="preserve">Brett Bushnell, Sydney Clark, Ryan </w:t>
-          </w:r>
-          <w:proofErr w:type="spellStart"/>
-          <w:r>
-            <w:t>Trumpinski</w:t>
-          </w:r>
-          <w:proofErr w:type="spellEnd"/>
-          <w:r>
-            <w:t xml:space="preserve">, Matt </w:t>
+            <w:t xml:space="preserve">Brett Bushnell, Sydney Clark, Ryan Trumpinski, Matt </w:t>
           </w:r>
           <w:proofErr w:type="spellStart"/>
           <w:r>
@@ -193,13 +185,8 @@
         <w:sdtEndPr/>
         <w:sdtContent>
           <w:r>
-            <w:t xml:space="preserve">Ryan </w:t>
+            <w:t>Ryan Trumpinski</w:t>
           </w:r>
-          <w:proofErr w:type="spellStart"/>
-          <w:r>
-            <w:t>Trumpinski</w:t>
-          </w:r>
-          <w:proofErr w:type="spellEnd"/>
         </w:sdtContent>
       </w:sdt>
     </w:p>
@@ -410,15 +397,7 @@
         <w:t>.</w:t>
       </w:r>
       <w:r>
-        <w:t xml:space="preserve"> Include colors for </w:t>
-      </w:r>
-      <w:bookmarkStart w:id="0" w:name="_GoBack"/>
-      <w:r>
-        <w:t xml:space="preserve">the </w:t>
-      </w:r>
-      <w:bookmarkEnd w:id="0"/>
-      <w:r>
-        <w:t>wires in your diagrams.</w:t>
+        <w:t xml:space="preserve"> Include colors for the wires in your diagrams.</w:t>
       </w:r>
     </w:p>
     <w:p/>
@@ -1114,6 +1093,21 @@
             <w:cnfStyle w:val="001000000000" w:firstRow="0" w:lastRow="0" w:firstColumn="1" w:lastColumn="0" w:oddVBand="0" w:evenVBand="0" w:oddHBand="0" w:evenHBand="0" w:firstRowFirstColumn="0" w:firstRowLastColumn="0" w:lastRowFirstColumn="0" w:lastRowLastColumn="0"/>
             <w:tcW w:w="4667" w:type="dxa"/>
           </w:tcPr>
+          <w:p>
+            <w:r>
+              <w:t>Define statements are used</w:t>
+            </w:r>
+          </w:p>
+          <w:p>
+            <w:r>
+              <w:t>Use change notifications</w:t>
+            </w:r>
+          </w:p>
+          <w:p>
+            <w:r>
+              <w:t>Use open drain collector</w:t>
+            </w:r>
+          </w:p>
           <w:p/>
         </w:tc>
         <w:tc>
@@ -1124,6 +1118,17 @@
             <w:pPr>
               <w:cnfStyle w:val="000000100000" w:firstRow="0" w:lastRow="0" w:firstColumn="0" w:lastColumn="0" w:oddVBand="0" w:evenVBand="0" w:oddHBand="1" w:evenHBand="0" w:firstRowFirstColumn="0" w:firstRowLastColumn="0" w:lastRowFirstColumn="0" w:lastRowLastColumn="0"/>
             </w:pPr>
+            <w:r>
+              <w:t>Create a program to fulfill the requirements of the given state machine</w:t>
+            </w:r>
+          </w:p>
+          <w:p>
+            <w:pPr>
+              <w:cnfStyle w:val="000000100000" w:firstRow="0" w:lastRow="0" w:firstColumn="0" w:lastColumn="0" w:oddVBand="0" w:evenVBand="0" w:oddHBand="1" w:evenHBand="0" w:firstRowFirstColumn="0" w:firstRowLastColumn="0" w:lastRowFirstColumn="0" w:lastRowLastColumn="0"/>
+            </w:pPr>
+            <w:r>
+              <w:t xml:space="preserve">Define states for code readability </w:t>
+            </w:r>
           </w:p>
         </w:tc>
       </w:tr>
@@ -1134,24 +1139,12 @@
         <w:pStyle w:val="Heading3"/>
       </w:pPr>
       <w:r>
-        <w:t>Part 1</w:t>
-      </w:r>
-      <w:r>
-        <w:t xml:space="preserve"> (2 pts)</w:t>
-      </w:r>
-    </w:p>
-    <w:p>
-      <w:r>
-        <w:t xml:space="preserve">List the relevant control registers </w:t>
-      </w:r>
-      <w:r>
-        <w:t xml:space="preserve">for controlling the keypad </w:t>
-      </w:r>
-      <w:r>
-        <w:t xml:space="preserve">and the LCD </w:t>
-      </w:r>
-      <w:r>
-        <w:t>in Part 1 of Lab 2.</w:t>
+        <w:t>Part 1 (2 pts)</w:t>
+      </w:r>
+    </w:p>
+    <w:p>
+      <w:r>
+        <w:t>List the relevant control registers for controlling the keypad and the LCD in Part 1 of Lab 2.</w:t>
       </w:r>
     </w:p>
     <w:tbl>
@@ -1216,6 +1209,9 @@
             <w:pPr>
               <w:cnfStyle w:val="000000100000" w:firstRow="0" w:lastRow="0" w:firstColumn="0" w:lastColumn="0" w:oddVBand="0" w:evenVBand="0" w:oddHBand="1" w:evenHBand="0" w:firstRowFirstColumn="0" w:firstRowLastColumn="0" w:lastRowFirstColumn="0" w:lastRowLastColumn="0"/>
             </w:pPr>
+            <w:r>
+              <w:t>RG0, RF1, RD12</w:t>
+            </w:r>
           </w:p>
         </w:tc>
       </w:tr>
@@ -1245,7 +1241,7 @@
               <w:cnfStyle w:val="000000000000" w:firstRow="0" w:lastRow="0" w:firstColumn="0" w:lastColumn="0" w:oddVBand="0" w:evenVBand="0" w:oddHBand="0" w:evenHBand="0" w:firstRowFirstColumn="0" w:firstRowLastColumn="0" w:lastRowFirstColumn="0" w:lastRowLastColumn="0"/>
             </w:pPr>
             <w:r>
-              <w:tab/>
+              <w:t>PORTD, PORTG, PORTF</w:t>
             </w:r>
           </w:p>
         </w:tc>
@@ -1276,6 +1272,9 @@
               </w:tabs>
               <w:cnfStyle w:val="000000100000" w:firstRow="0" w:lastRow="0" w:firstColumn="0" w:lastColumn="0" w:oddVBand="0" w:evenVBand="0" w:oddHBand="1" w:evenHBand="0" w:firstRowFirstColumn="0" w:firstRowLastColumn="0" w:lastRowFirstColumn="0" w:lastRowLastColumn="0"/>
             </w:pPr>
+            <w:r>
+              <w:t>RD11, RD14, RC2, RC4</w:t>
+            </w:r>
           </w:p>
         </w:tc>
       </w:tr>
@@ -1304,6 +1303,9 @@
               </w:tabs>
               <w:cnfStyle w:val="000000000000" w:firstRow="0" w:lastRow="0" w:firstColumn="0" w:lastColumn="0" w:oddVBand="0" w:evenVBand="0" w:oddHBand="0" w:evenHBand="0" w:firstRowFirstColumn="0" w:firstRowLastColumn="0" w:lastRowFirstColumn="0" w:lastRowLastColumn="0"/>
             </w:pPr>
+            <w:r>
+              <w:t>input</w:t>
+            </w:r>
           </w:p>
         </w:tc>
       </w:tr>
@@ -1314,23 +1316,133 @@
         <w:t>Also describe the function of the microcontroller software as a finite-state machine in Part 1 of this lab.</w:t>
       </w:r>
     </w:p>
+    <w:p/>
+    <w:p>
+      <w:r>
+        <w:rPr>
+          <w:noProof/>
+          <w:lang w:eastAsia="en-US"/>
+        </w:rPr>
+        <w:drawing>
+          <wp:inline distT="0" distB="0" distL="0" distR="0" wp14:anchorId="59B6BCFF" wp14:editId="271A042F">
+            <wp:extent cx="5943600" cy="2433286"/>
+            <wp:effectExtent l="0" t="0" r="0" b="5715"/>
+            <wp:docPr id="3" name="Picture 3" descr="https://documents.lucidchart.com/documents/c6ce7dd3-16d0-4062-9a06-6bf7bcdf8e0b/pages/0_0?a=370&amp;x=131&amp;y=62&amp;w=994&amp;h=407&amp;store=1&amp;accept=image%2F*&amp;auth=LCA%20d8135207b13cd954c93c43569b6297b78597f5d6-ts%3D1456370711"/>
+            <wp:cNvGraphicFramePr>
+              <a:graphicFrameLocks xmlns:a="http://schemas.openxmlformats.org/drawingml/2006/main" noChangeAspect="1"/>
+            </wp:cNvGraphicFramePr>
+            <a:graphic xmlns:a="http://schemas.openxmlformats.org/drawingml/2006/main">
+              <a:graphicData uri="http://schemas.openxmlformats.org/drawingml/2006/picture">
+                <pic:pic xmlns:pic="http://schemas.openxmlformats.org/drawingml/2006/picture">
+                  <pic:nvPicPr>
+                    <pic:cNvPr id="0" name="Picture 1" descr="https://documents.lucidchart.com/documents/c6ce7dd3-16d0-4062-9a06-6bf7bcdf8e0b/pages/0_0?a=370&amp;x=131&amp;y=62&amp;w=994&amp;h=407&amp;store=1&amp;accept=image%2F*&amp;auth=LCA%20d8135207b13cd954c93c43569b6297b78597f5d6-ts%3D1456370711"/>
+                    <pic:cNvPicPr>
+                      <a:picLocks noChangeAspect="1" noChangeArrowheads="1"/>
+                    </pic:cNvPicPr>
+                  </pic:nvPicPr>
+                  <pic:blipFill>
+                    <a:blip r:embed="rId6">
+                      <a:extLst>
+                        <a:ext uri="{28A0092B-C50C-407E-A947-70E740481C1C}">
+                          <a14:useLocalDpi xmlns:a14="http://schemas.microsoft.com/office/drawing/2010/main" val="0"/>
+                        </a:ext>
+                      </a:extLst>
+                    </a:blip>
+                    <a:srcRect/>
+                    <a:stretch>
+                      <a:fillRect/>
+                    </a:stretch>
+                  </pic:blipFill>
+                  <pic:spPr bwMode="auto">
+                    <a:xfrm>
+                      <a:off x="0" y="0"/>
+                      <a:ext cx="5943600" cy="2433286"/>
+                    </a:xfrm>
+                    <a:prstGeom prst="rect">
+                      <a:avLst/>
+                    </a:prstGeom>
+                    <a:noFill/>
+                    <a:ln>
+                      <a:noFill/>
+                    </a:ln>
+                  </pic:spPr>
+                </pic:pic>
+              </a:graphicData>
+            </a:graphic>
+          </wp:inline>
+        </w:drawing>
+      </w:r>
+      <w:bookmarkStart w:id="0" w:name="_GoBack"/>
+      <w:bookmarkEnd w:id="0"/>
+    </w:p>
+    <w:p>
+      <w:r>
+        <w:rPr>
+          <w:noProof/>
+          <w:lang w:eastAsia="en-US"/>
+        </w:rPr>
+        <w:lastRenderedPageBreak/>
+        <w:drawing>
+          <wp:inline distT="0" distB="0" distL="0" distR="0" wp14:anchorId="01A5046C" wp14:editId="32A763E6">
+            <wp:extent cx="5943600" cy="4873014"/>
+            <wp:effectExtent l="0" t="0" r="0" b="3810"/>
+            <wp:docPr id="2" name="Picture 2" descr="https://documents.lucidchart.com/documents/75576abb-d291-4fab-b7b3-58695089c676/pages/0_0?a=455&amp;x=281&amp;y=48&amp;w=858&amp;h=704&amp;store=1&amp;accept=image%2F*&amp;auth=LCA%209474c89e78cf25c88b69f4985a7cc24f4e2c69dd-ts%3D1456345821"/>
+            <wp:cNvGraphicFramePr>
+              <a:graphicFrameLocks xmlns:a="http://schemas.openxmlformats.org/drawingml/2006/main" noChangeAspect="1"/>
+            </wp:cNvGraphicFramePr>
+            <a:graphic xmlns:a="http://schemas.openxmlformats.org/drawingml/2006/main">
+              <a:graphicData uri="http://schemas.openxmlformats.org/drawingml/2006/picture">
+                <pic:pic xmlns:pic="http://schemas.openxmlformats.org/drawingml/2006/picture">
+                  <pic:nvPicPr>
+                    <pic:cNvPr id="0" name="Picture 1" descr="https://documents.lucidchart.com/documents/75576abb-d291-4fab-b7b3-58695089c676/pages/0_0?a=455&amp;x=281&amp;y=48&amp;w=858&amp;h=704&amp;store=1&amp;accept=image%2F*&amp;auth=LCA%209474c89e78cf25c88b69f4985a7cc24f4e2c69dd-ts%3D1456345821"/>
+                    <pic:cNvPicPr>
+                      <a:picLocks noChangeAspect="1" noChangeArrowheads="1"/>
+                    </pic:cNvPicPr>
+                  </pic:nvPicPr>
+                  <pic:blipFill>
+                    <a:blip r:embed="rId7">
+                      <a:extLst>
+                        <a:ext uri="{28A0092B-C50C-407E-A947-70E740481C1C}">
+                          <a14:useLocalDpi xmlns:a14="http://schemas.microsoft.com/office/drawing/2010/main" val="0"/>
+                        </a:ext>
+                      </a:extLst>
+                    </a:blip>
+                    <a:srcRect/>
+                    <a:stretch>
+                      <a:fillRect/>
+                    </a:stretch>
+                  </pic:blipFill>
+                  <pic:spPr bwMode="auto">
+                    <a:xfrm>
+                      <a:off x="0" y="0"/>
+                      <a:ext cx="5943600" cy="4873014"/>
+                    </a:xfrm>
+                    <a:prstGeom prst="rect">
+                      <a:avLst/>
+                    </a:prstGeom>
+                    <a:noFill/>
+                    <a:ln>
+                      <a:noFill/>
+                    </a:ln>
+                  </pic:spPr>
+                </pic:pic>
+              </a:graphicData>
+            </a:graphic>
+          </wp:inline>
+        </w:drawing>
+      </w:r>
+    </w:p>
     <w:p>
       <w:pPr>
         <w:pStyle w:val="Heading3"/>
       </w:pPr>
       <w:r>
-        <w:t>Part 2</w:t>
-      </w:r>
-      <w:r>
-        <w:t xml:space="preserve"> (1 pts)</w:t>
-      </w:r>
-    </w:p>
-    <w:p>
-      <w:r>
-        <w:t>List the relevant control registers</w:t>
-      </w:r>
-      <w:r>
-        <w:t xml:space="preserve"> for Part 2 of Lab 2.</w:t>
+        <w:t>Part 2 (1 pts)</w:t>
+      </w:r>
+    </w:p>
+    <w:p>
+      <w:r>
+        <w:t>List the relevant control registers for Part 2 of Lab 2.</w:t>
       </w:r>
     </w:p>
     <w:tbl>
@@ -1395,6 +1507,24 @@
             <w:pPr>
               <w:cnfStyle w:val="000000100000" w:firstRow="0" w:lastRow="0" w:firstColumn="0" w:lastColumn="0" w:oddVBand="0" w:evenVBand="0" w:oddHBand="1" w:evenHBand="0" w:firstRowFirstColumn="0" w:firstRowLastColumn="0" w:lastRowFirstColumn="0" w:lastRowLastColumn="0"/>
             </w:pPr>
+            <w:r>
+              <w:t>T1CONbits.TCKPS</w:t>
+            </w:r>
+            <w:r>
+              <w:t xml:space="preserve">, </w:t>
+            </w:r>
+            <w:r>
+              <w:t>PR1</w:t>
+            </w:r>
+            <w:r>
+              <w:t xml:space="preserve">, </w:t>
+            </w:r>
+            <w:r>
+              <w:t>IFS0bits.T1IF</w:t>
+            </w:r>
+            <w:r>
+              <w:t>,TMR1</w:t>
+            </w:r>
           </w:p>
         </w:tc>
       </w:tr>
@@ -1424,7 +1554,7 @@
               <w:cnfStyle w:val="000000000000" w:firstRow="0" w:lastRow="0" w:firstColumn="0" w:lastColumn="0" w:oddVBand="0" w:evenVBand="0" w:oddHBand="0" w:evenHBand="0" w:firstRowFirstColumn="0" w:firstRowLastColumn="0" w:lastRowFirstColumn="0" w:lastRowLastColumn="0"/>
             </w:pPr>
             <w:r>
-              <w:tab/>
+              <w:t>RG0, RF1, RD12</w:t>
             </w:r>
           </w:p>
         </w:tc>
@@ -1433,20 +1563,13 @@
     <w:p/>
     <w:p>
       <w:r>
-        <w:t xml:space="preserve">Also describe the function of the microcontroller software as a finite-state machine in Part </w:t>
-      </w:r>
-      <w:r>
-        <w:t>2</w:t>
-      </w:r>
-      <w:r>
-        <w:t xml:space="preserve"> of </w:t>
-      </w:r>
-      <w:r>
-        <w:t>this lab</w:t>
-      </w:r>
-      <w:r>
-        <w:t>.</w:t>
-      </w:r>
+        <w:t>Also describe the function of the microcontroller software as a finite-state machine in Part 2 of this lab.</w:t>
+      </w:r>
+    </w:p>
+    <w:p>
+      <w:pPr>
+        <w:pStyle w:val="Heading1"/>
+      </w:pPr>
     </w:p>
     <w:sectPr>
       <w:type w:val="continuous"/>
@@ -2549,7 +2672,7 @@
     <w:charset w:val="00"/>
     <w:family w:val="roman"/>
     <w:pitch w:val="variable"/>
-    <w:sig w:usb0="E0002EFF" w:usb1="C0007843" w:usb2="00000009" w:usb3="00000000" w:csb0="000001FF" w:csb1="00000000"/>
+    <w:sig w:usb0="E0002AFF" w:usb1="C0007841" w:usb2="00000009" w:usb3="00000000" w:csb0="000001FF" w:csb1="00000000"/>
   </w:font>
   <w:font w:name="Malgun Gothic">
     <w:altName w:val="맑은 고딕"/>
@@ -2557,7 +2680,7 @@
     <w:charset w:val="81"/>
     <w:family w:val="swiss"/>
     <w:pitch w:val="variable"/>
-    <w:sig w:usb0="9000002F" w:usb1="29D77CFB" w:usb2="00000012" w:usb3="00000000" w:csb0="00080001" w:csb1="00000000"/>
+    <w:sig w:usb0="900002AF" w:usb1="09D77CFB" w:usb2="00000012" w:usb3="00000000" w:csb0="00080001" w:csb1="00000000"/>
   </w:font>
   <w:font w:name="Calibri Light">
     <w:panose1 w:val="020F0302020204030204"/>
@@ -2587,6 +2710,7 @@
     <w:rsid w:val="003A6D03"/>
     <w:rsid w:val="00611B84"/>
     <w:rsid w:val="009C304B"/>
+    <w:rsid w:val="00D96443"/>
     <w:rsid w:val="00DC5A77"/>
     <w:rsid w:val="00F0039B"/>
   </w:rsids>

</xml_diff>